<commit_message>
Adds 090 Week 6 material
</commit_message>
<xml_diff>
--- a/090/CS 090 Syllabus.docx
+++ b/090/CS 090 Syllabus.docx
@@ -34,15 +34,7 @@
         <w:rPr>
           <w:b/>
         </w:rPr>
-        <w:t>Computer Scie</w:t>
-      </w:r>
-      <w:bookmarkStart w:id="0" w:name="_GoBack"/>
-      <w:bookmarkEnd w:id="0"/>
-      <w:r>
-        <w:rPr>
-          <w:b/>
-        </w:rPr>
-        <w:t xml:space="preserve">nce </w:t>
+        <w:t xml:space="preserve">Computer Science </w:t>
       </w:r>
       <w:r>
         <w:rPr>
@@ -76,6 +68,12 @@
     </w:p>
     <w:sdt>
       <w:sdtPr>
+        <w:rPr>
+          <w:smallCaps w:val="0"/>
+          <w:spacing w:val="0"/>
+          <w:sz w:val="20"/>
+          <w:szCs w:val="20"/>
+        </w:rPr>
         <w:id w:val="-843471252"/>
         <w:docPartObj>
           <w:docPartGallery w:val="Table of Contents"/>
@@ -86,11 +84,7 @@
         <w:rPr>
           <w:b/>
           <w:bCs/>
-          <w:smallCaps w:val="0"/>
           <w:noProof/>
-          <w:spacing w:val="0"/>
-          <w:sz w:val="20"/>
-          <w:szCs w:val="20"/>
         </w:rPr>
       </w:sdtEndPr>
       <w:sdtContent>
@@ -511,33 +505,34 @@
           <w:b/>
         </w:rPr>
       </w:pPr>
-      <w:bookmarkStart w:id="1" w:name="_Toc509386059"/>
-      <w:bookmarkStart w:id="2" w:name="_Toc510519455"/>
-      <w:bookmarkStart w:id="3" w:name="_Toc510519730"/>
-      <w:bookmarkStart w:id="4" w:name="_Toc513565969"/>
-      <w:bookmarkStart w:id="5" w:name="_Toc513566254"/>
-      <w:bookmarkStart w:id="6" w:name="_Toc513566343"/>
-      <w:bookmarkStart w:id="7" w:name="_Toc515994811"/>
-      <w:bookmarkStart w:id="8" w:name="_Toc515994951"/>
-      <w:bookmarkStart w:id="9" w:name="_Toc515995090"/>
-      <w:bookmarkStart w:id="10" w:name="_Toc515995136"/>
-      <w:bookmarkStart w:id="11" w:name="_Toc515996157"/>
-      <w:bookmarkStart w:id="12" w:name="_Toc524353254"/>
-      <w:bookmarkStart w:id="13" w:name="_Toc524353412"/>
-      <w:bookmarkStart w:id="14" w:name="_Toc524358438"/>
-      <w:bookmarkStart w:id="15" w:name="_Toc524358515"/>
-      <w:bookmarkStart w:id="16" w:name="_Toc524358585"/>
-      <w:bookmarkStart w:id="17" w:name="_Toc524358665"/>
-      <w:bookmarkStart w:id="18" w:name="_Toc17750109"/>
-      <w:bookmarkStart w:id="19" w:name="_Toc17750314"/>
-      <w:bookmarkStart w:id="20" w:name="_Toc28800559"/>
-      <w:bookmarkStart w:id="21" w:name="_Toc29119139"/>
+      <w:bookmarkStart w:id="0" w:name="_Toc509386059"/>
+      <w:bookmarkStart w:id="1" w:name="_Toc510519455"/>
+      <w:bookmarkStart w:id="2" w:name="_Toc510519730"/>
+      <w:bookmarkStart w:id="3" w:name="_Toc513565969"/>
+      <w:bookmarkStart w:id="4" w:name="_Toc513566254"/>
+      <w:bookmarkStart w:id="5" w:name="_Toc513566343"/>
+      <w:bookmarkStart w:id="6" w:name="_Toc515994811"/>
+      <w:bookmarkStart w:id="7" w:name="_Toc515994951"/>
+      <w:bookmarkStart w:id="8" w:name="_Toc515995090"/>
+      <w:bookmarkStart w:id="9" w:name="_Toc515995136"/>
+      <w:bookmarkStart w:id="10" w:name="_Toc515996157"/>
+      <w:bookmarkStart w:id="11" w:name="_Toc524353254"/>
+      <w:bookmarkStart w:id="12" w:name="_Toc524353412"/>
+      <w:bookmarkStart w:id="13" w:name="_Toc524358438"/>
+      <w:bookmarkStart w:id="14" w:name="_Toc524358515"/>
+      <w:bookmarkStart w:id="15" w:name="_Toc524358585"/>
+      <w:bookmarkStart w:id="16" w:name="_Toc524358665"/>
+      <w:bookmarkStart w:id="17" w:name="_Toc17750109"/>
+      <w:bookmarkStart w:id="18" w:name="_Toc17750314"/>
+      <w:bookmarkStart w:id="19" w:name="_Toc28800559"/>
+      <w:bookmarkStart w:id="20" w:name="_Toc29119139"/>
       <w:r>
         <w:rPr>
           <w:b/>
         </w:rPr>
         <w:t>Course Details</w:t>
       </w:r>
+      <w:bookmarkEnd w:id="0"/>
       <w:bookmarkEnd w:id="1"/>
       <w:bookmarkEnd w:id="2"/>
       <w:bookmarkEnd w:id="3"/>
@@ -558,7 +553,6 @@
       <w:bookmarkEnd w:id="18"/>
       <w:bookmarkEnd w:id="19"/>
       <w:bookmarkEnd w:id="20"/>
-      <w:bookmarkEnd w:id="21"/>
     </w:p>
     <w:tbl>
       <w:tblPr>
@@ -1063,11 +1057,11 @@
           <w:szCs w:val="24"/>
         </w:rPr>
       </w:pPr>
-      <w:bookmarkStart w:id="22" w:name="_Toc515994813"/>
-      <w:bookmarkStart w:id="23" w:name="_Toc515994952"/>
-      <w:bookmarkStart w:id="24" w:name="_Toc515995091"/>
-      <w:bookmarkStart w:id="25" w:name="_Toc515995137"/>
-      <w:bookmarkStart w:id="26" w:name="_Toc515996158"/>
+      <w:bookmarkStart w:id="21" w:name="_Toc515994813"/>
+      <w:bookmarkStart w:id="22" w:name="_Toc515994952"/>
+      <w:bookmarkStart w:id="23" w:name="_Toc515995091"/>
+      <w:bookmarkStart w:id="24" w:name="_Toc515995137"/>
+      <w:bookmarkStart w:id="25" w:name="_Toc515996158"/>
       <w:r>
         <w:rPr>
           <w:sz w:val="24"/>
@@ -1085,15 +1079,15 @@
           <w:szCs w:val="24"/>
         </w:rPr>
       </w:pPr>
-      <w:bookmarkStart w:id="27" w:name="_Toc524353255"/>
-      <w:bookmarkStart w:id="28" w:name="_Toc524353413"/>
-      <w:bookmarkStart w:id="29" w:name="_Toc524358439"/>
-      <w:bookmarkStart w:id="30" w:name="_Toc524358516"/>
-      <w:bookmarkStart w:id="31" w:name="_Toc524358586"/>
-      <w:bookmarkStart w:id="32" w:name="_Toc524358666"/>
-      <w:bookmarkStart w:id="33" w:name="_Toc17750110"/>
-      <w:bookmarkStart w:id="34" w:name="_Toc17750315"/>
-      <w:bookmarkStart w:id="35" w:name="_Toc28800560"/>
+      <w:bookmarkStart w:id="26" w:name="_Toc524353255"/>
+      <w:bookmarkStart w:id="27" w:name="_Toc524353413"/>
+      <w:bookmarkStart w:id="28" w:name="_Toc524358439"/>
+      <w:bookmarkStart w:id="29" w:name="_Toc524358516"/>
+      <w:bookmarkStart w:id="30" w:name="_Toc524358586"/>
+      <w:bookmarkStart w:id="31" w:name="_Toc524358666"/>
+      <w:bookmarkStart w:id="32" w:name="_Toc17750110"/>
+      <w:bookmarkStart w:id="33" w:name="_Toc17750315"/>
+      <w:bookmarkStart w:id="34" w:name="_Toc28800560"/>
       <w:r>
         <w:rPr>
           <w:b/>
@@ -1103,6 +1097,7 @@
         </w:rPr>
         <w:t>Course Outcomes</w:t>
       </w:r>
+      <w:bookmarkEnd w:id="21"/>
       <w:bookmarkEnd w:id="22"/>
       <w:bookmarkEnd w:id="23"/>
       <w:bookmarkEnd w:id="24"/>
@@ -1116,7 +1111,6 @@
       <w:bookmarkEnd w:id="32"/>
       <w:bookmarkEnd w:id="33"/>
       <w:bookmarkEnd w:id="34"/>
-      <w:bookmarkEnd w:id="35"/>
     </w:p>
     <w:p>
       <w:pPr>
@@ -1241,26 +1235,26 @@
           <w:szCs w:val="24"/>
         </w:rPr>
       </w:pPr>
-      <w:bookmarkStart w:id="36" w:name="_Toc509386061"/>
-      <w:bookmarkStart w:id="37" w:name="_Toc510519457"/>
-      <w:bookmarkStart w:id="38" w:name="_Toc510519732"/>
-      <w:bookmarkStart w:id="39" w:name="_Toc513565971"/>
-      <w:bookmarkStart w:id="40" w:name="_Toc513566256"/>
-      <w:bookmarkStart w:id="41" w:name="_Toc513566345"/>
-      <w:bookmarkStart w:id="42" w:name="_Toc515994820"/>
-      <w:bookmarkStart w:id="43" w:name="_Toc515994953"/>
-      <w:bookmarkStart w:id="44" w:name="_Toc515995092"/>
-      <w:bookmarkStart w:id="45" w:name="_Toc515995138"/>
-      <w:bookmarkStart w:id="46" w:name="_Toc515996159"/>
-      <w:bookmarkStart w:id="47" w:name="_Toc524353256"/>
-      <w:bookmarkStart w:id="48" w:name="_Toc524353414"/>
-      <w:bookmarkStart w:id="49" w:name="_Toc524358440"/>
-      <w:bookmarkStart w:id="50" w:name="_Toc524358517"/>
-      <w:bookmarkStart w:id="51" w:name="_Toc524358587"/>
-      <w:bookmarkStart w:id="52" w:name="_Toc524358667"/>
-      <w:bookmarkStart w:id="53" w:name="_Toc17750118"/>
-      <w:bookmarkStart w:id="54" w:name="_Toc17750316"/>
-      <w:bookmarkStart w:id="55" w:name="_Toc28800561"/>
+      <w:bookmarkStart w:id="35" w:name="_Toc509386061"/>
+      <w:bookmarkStart w:id="36" w:name="_Toc510519457"/>
+      <w:bookmarkStart w:id="37" w:name="_Toc510519732"/>
+      <w:bookmarkStart w:id="38" w:name="_Toc513565971"/>
+      <w:bookmarkStart w:id="39" w:name="_Toc513566256"/>
+      <w:bookmarkStart w:id="40" w:name="_Toc513566345"/>
+      <w:bookmarkStart w:id="41" w:name="_Toc515994820"/>
+      <w:bookmarkStart w:id="42" w:name="_Toc515994953"/>
+      <w:bookmarkStart w:id="43" w:name="_Toc515995092"/>
+      <w:bookmarkStart w:id="44" w:name="_Toc515995138"/>
+      <w:bookmarkStart w:id="45" w:name="_Toc515996159"/>
+      <w:bookmarkStart w:id="46" w:name="_Toc524353256"/>
+      <w:bookmarkStart w:id="47" w:name="_Toc524353414"/>
+      <w:bookmarkStart w:id="48" w:name="_Toc524358440"/>
+      <w:bookmarkStart w:id="49" w:name="_Toc524358517"/>
+      <w:bookmarkStart w:id="50" w:name="_Toc524358587"/>
+      <w:bookmarkStart w:id="51" w:name="_Toc524358667"/>
+      <w:bookmarkStart w:id="52" w:name="_Toc17750118"/>
+      <w:bookmarkStart w:id="53" w:name="_Toc17750316"/>
+      <w:bookmarkStart w:id="54" w:name="_Toc28800561"/>
       <w:r>
         <w:rPr>
           <w:b/>
@@ -1270,6 +1264,7 @@
         </w:rPr>
         <w:t>Prerequisite</w:t>
       </w:r>
+      <w:bookmarkEnd w:id="35"/>
       <w:bookmarkEnd w:id="36"/>
       <w:bookmarkEnd w:id="37"/>
       <w:bookmarkEnd w:id="38"/>
@@ -1289,7 +1284,6 @@
       <w:bookmarkEnd w:id="52"/>
       <w:bookmarkEnd w:id="53"/>
       <w:bookmarkEnd w:id="54"/>
-      <w:bookmarkEnd w:id="55"/>
     </w:p>
     <w:p>
       <w:pPr>
@@ -1323,7 +1317,7 @@
           <w:docGrid w:linePitch="360"/>
         </w:sectPr>
       </w:pPr>
-      <w:bookmarkStart w:id="56" w:name="_Toc28800562"/>
+      <w:bookmarkStart w:id="55" w:name="_Toc28800562"/>
       <w:r>
         <w:rPr>
           <w:b/>
@@ -1334,7 +1328,7 @@
         <w:lastRenderedPageBreak/>
         <w:t>Topic Coverage</w:t>
       </w:r>
-      <w:bookmarkEnd w:id="56"/>
+      <w:bookmarkEnd w:id="55"/>
     </w:p>
     <w:tbl>
       <w:tblPr>
@@ -1556,8 +1550,10 @@
                 <w:sz w:val="24"/>
                 <w:szCs w:val="28"/>
               </w:rPr>
-              <w:t>Benefits of Study Partners</w:t>
+              <w:t>Study Skills</w:t>
             </w:r>
+            <w:bookmarkStart w:id="56" w:name="_GoBack"/>
+            <w:bookmarkEnd w:id="56"/>
           </w:p>
         </w:tc>
       </w:tr>
@@ -1751,17 +1747,17 @@
                 <w:szCs w:val="28"/>
               </w:rPr>
             </w:pPr>
-            <w:bookmarkStart w:id="57" w:name="_Toc509386062"/>
-            <w:bookmarkStart w:id="58" w:name="_Toc510519458"/>
-            <w:bookmarkStart w:id="59" w:name="_Toc510519733"/>
-            <w:bookmarkStart w:id="60" w:name="_Toc513565972"/>
-            <w:bookmarkStart w:id="61" w:name="_Toc513566257"/>
-            <w:bookmarkStart w:id="62" w:name="_Toc513566346"/>
-            <w:bookmarkStart w:id="63" w:name="_Toc515994822"/>
-            <w:bookmarkStart w:id="64" w:name="_Toc515994955"/>
-            <w:bookmarkStart w:id="65" w:name="_Hlk15735056"/>
-            <w:bookmarkStart w:id="66" w:name="_Toc17729804"/>
-            <w:bookmarkStart w:id="67" w:name="_Toc17730042"/>
+            <w:bookmarkStart w:id="57" w:name="_Hlk15735056"/>
+            <w:bookmarkStart w:id="58" w:name="_Toc17729804"/>
+            <w:bookmarkStart w:id="59" w:name="_Toc17730042"/>
+            <w:bookmarkStart w:id="60" w:name="_Toc509386062"/>
+            <w:bookmarkStart w:id="61" w:name="_Toc510519458"/>
+            <w:bookmarkStart w:id="62" w:name="_Toc510519733"/>
+            <w:bookmarkStart w:id="63" w:name="_Toc513565972"/>
+            <w:bookmarkStart w:id="64" w:name="_Toc513566257"/>
+            <w:bookmarkStart w:id="65" w:name="_Toc513566346"/>
+            <w:bookmarkStart w:id="66" w:name="_Toc515994822"/>
+            <w:bookmarkStart w:id="67" w:name="_Toc515994955"/>
             <w:r>
               <w:rPr>
                 <w:rFonts w:eastAsia="Times New Roman" w:cs="Times New Roman"/>
@@ -2116,9 +2112,9 @@
       <w:bookmarkStart w:id="79" w:name="_Toc17750321"/>
       <w:bookmarkStart w:id="80" w:name="_Toc28800567"/>
       <w:bookmarkStart w:id="81" w:name="_Toc29119140"/>
-      <w:bookmarkEnd w:id="65"/>
-      <w:bookmarkEnd w:id="66"/>
-      <w:bookmarkEnd w:id="67"/>
+      <w:bookmarkEnd w:id="57"/>
+      <w:bookmarkEnd w:id="58"/>
+      <w:bookmarkEnd w:id="59"/>
       <w:r>
         <w:rPr>
           <w:b/>
@@ -2548,14 +2544,14 @@
       <w:bookmarkStart w:id="104" w:name="_Toc17750130"/>
       <w:bookmarkStart w:id="105" w:name="_Toc17750328"/>
       <w:bookmarkStart w:id="106" w:name="_Toc28800574"/>
-      <w:bookmarkEnd w:id="57"/>
-      <w:bookmarkEnd w:id="58"/>
-      <w:bookmarkEnd w:id="59"/>
       <w:bookmarkEnd w:id="60"/>
       <w:bookmarkEnd w:id="61"/>
       <w:bookmarkEnd w:id="62"/>
       <w:bookmarkEnd w:id="63"/>
       <w:bookmarkEnd w:id="64"/>
+      <w:bookmarkEnd w:id="65"/>
+      <w:bookmarkEnd w:id="66"/>
+      <w:bookmarkEnd w:id="67"/>
     </w:p>
     <w:p>
       <w:pPr>
@@ -3196,25 +3192,7 @@
           <w:sz w:val="24"/>
           <w:szCs w:val="24"/>
         </w:rPr>
-        <w:t xml:space="preserve">Remember that requests may be declined for a variety of reasons, including, but not limited </w:t>
-      </w:r>
-      <w:proofErr w:type="gramStart"/>
-      <w:r>
-        <w:rPr>
-          <w:iCs/>
-          <w:sz w:val="24"/>
-          <w:szCs w:val="24"/>
-        </w:rPr>
-        <w:t>to:</w:t>
-      </w:r>
-      <w:proofErr w:type="gramEnd"/>
-      <w:r>
-        <w:rPr>
-          <w:iCs/>
-          <w:sz w:val="24"/>
-          <w:szCs w:val="24"/>
-        </w:rPr>
-        <w:t xml:space="preserve"> insufficient time to write the letter, not knowing the student well enough to provide specific character observations, or too much time has elapsed since working with the student.</w:t>
+        <w:t>Remember that requests may be declined for a variety of reasons, including, but not limited to: insufficient time to write the letter, not knowing the student well enough to provide specific character observations, or too much time has elapsed since working with the student.</w:t>
       </w:r>
     </w:p>
     <w:p>
@@ -3386,39 +3364,7 @@
           <w:sz w:val="24"/>
           <w:szCs w:val="24"/>
         </w:rPr>
-        <w:t xml:space="preserve">There are two types of suspended operations possible: campus is </w:t>
-      </w:r>
-      <w:proofErr w:type="gramStart"/>
-      <w:r>
-        <w:rPr>
-          <w:sz w:val="24"/>
-          <w:szCs w:val="24"/>
-        </w:rPr>
-        <w:t>closed</w:t>
-      </w:r>
-      <w:proofErr w:type="gramEnd"/>
-      <w:r>
-        <w:rPr>
-          <w:sz w:val="24"/>
-          <w:szCs w:val="24"/>
-        </w:rPr>
-        <w:t xml:space="preserve"> or classes are cancelled.  In the event of campus closure or cancelled class, students will be notified via Canvas of their expectations in relation to </w:t>
-      </w:r>
-      <w:proofErr w:type="gramStart"/>
-      <w:r>
-        <w:rPr>
-          <w:sz w:val="24"/>
-          <w:szCs w:val="24"/>
-        </w:rPr>
-        <w:t>school work</w:t>
-      </w:r>
-      <w:proofErr w:type="gramEnd"/>
-      <w:r>
-        <w:rPr>
-          <w:sz w:val="24"/>
-          <w:szCs w:val="24"/>
-        </w:rPr>
-        <w:t xml:space="preserve">.  </w:t>
+        <w:t xml:space="preserve">There are two types of suspended operations possible: campus is closed or classes are cancelled.  In the event of campus closure or cancelled class, students will be notified via Canvas of their expectations in relation to school work.  </w:t>
       </w:r>
     </w:p>
     <w:p>
@@ -3519,23 +3465,7 @@
           <w:sz w:val="24"/>
           <w:szCs w:val="24"/>
         </w:rPr>
-        <w:t xml:space="preserve">Shoreline Community College is committed to providing educational programs without regard to disabling conditions as defined by Section 504 of the Rehabilitation Act of 1973. Reasonable accommodations will be made and no otherwise qualified individual with disabling conditions shall, </w:t>
-      </w:r>
-      <w:proofErr w:type="gramStart"/>
-      <w:r>
-        <w:rPr>
-          <w:sz w:val="24"/>
-          <w:szCs w:val="24"/>
-        </w:rPr>
-        <w:t>on the basis of</w:t>
-      </w:r>
-      <w:proofErr w:type="gramEnd"/>
-      <w:r>
-        <w:rPr>
-          <w:sz w:val="24"/>
-          <w:szCs w:val="24"/>
-        </w:rPr>
-        <w:t xml:space="preserve"> disability, be excluded from participation in, be denied the benefits of, or otherwise be subjected to discrimination under any program, activity or service administered by the college.</w:t>
+        <w:t>Shoreline Community College is committed to providing educational programs without regard to disabling conditions as defined by Section 504 of the Rehabilitation Act of 1973. Reasonable accommodations will be made and no otherwise qualified individual with disabling conditions shall, on the basis of disability, be excluded from participation in, be denied the benefits of, or otherwise be subjected to discrimination under any program, activity or service administered by the college.</w:t>
       </w:r>
     </w:p>
     <w:p>
@@ -4416,23 +4346,7 @@
           <w:sz w:val="24"/>
           <w:szCs w:val="24"/>
         </w:rPr>
-        <w:t xml:space="preserve">It is expected that when students enroll for this </w:t>
-      </w:r>
-      <w:proofErr w:type="gramStart"/>
-      <w:r>
-        <w:rPr>
-          <w:sz w:val="24"/>
-          <w:szCs w:val="24"/>
-        </w:rPr>
-        <w:t>course</w:t>
-      </w:r>
-      <w:proofErr w:type="gramEnd"/>
-      <w:r>
-        <w:rPr>
-          <w:sz w:val="24"/>
-          <w:szCs w:val="24"/>
-        </w:rPr>
-        <w:t xml:space="preserve"> they will be able to use a computer, be able to upload</w:t>
+        <w:t>It is expected that when students enroll for this course they will be able to use a computer, be able to upload</w:t>
       </w:r>
       <w:r>
         <w:rPr>
@@ -4707,7 +4621,6 @@
         </w:rPr>
       </w:pPr>
       <w:hyperlink r:id="rId31" w:tgtFrame="_blank" w:history="1">
-        <w:proofErr w:type="spellStart"/>
         <w:r>
           <w:rPr>
             <w:rStyle w:val="Hyperlink"/>
@@ -4716,7 +4629,6 @@
           </w:rPr>
           <w:t>Panopto</w:t>
         </w:r>
-        <w:proofErr w:type="spellEnd"/>
       </w:hyperlink>
     </w:p>
     <w:p>
@@ -4918,23 +4830,13 @@
         </w:rPr>
       </w:pPr>
       <w:hyperlink r:id="rId37" w:history="1">
-        <w:proofErr w:type="spellStart"/>
         <w:r>
           <w:rPr>
             <w:rStyle w:val="Hyperlink"/>
             <w:sz w:val="24"/>
             <w:szCs w:val="24"/>
           </w:rPr>
-          <w:t>Panopto</w:t>
-        </w:r>
-        <w:proofErr w:type="spellEnd"/>
-        <w:r>
-          <w:rPr>
-            <w:rStyle w:val="Hyperlink"/>
-            <w:sz w:val="24"/>
-            <w:szCs w:val="24"/>
-          </w:rPr>
-          <w:t xml:space="preserve"> Accessibility Features</w:t>
+          <w:t>Panopto Accessibility Features</w:t>
         </w:r>
       </w:hyperlink>
     </w:p>
@@ -11445,7 +11347,7 @@
 </file>
 
 <file path=customXml/itemProps1.xml><?xml version="1.0" encoding="utf-8"?>
-<ds:datastoreItem xmlns:ds="http://schemas.openxmlformats.org/officeDocument/2006/customXml" ds:itemID="{0B6217F9-0A83-453A-ACDB-C62294D5A155}">
+<ds:datastoreItem xmlns:ds="http://schemas.openxmlformats.org/officeDocument/2006/customXml" ds:itemID="{80C62FA0-91D4-499C-AFD4-3AD298728809}">
   <ds:schemaRefs>
     <ds:schemaRef ds:uri="http://schemas.openxmlformats.org/officeDocument/2006/bibliography"/>
   </ds:schemaRefs>

</xml_diff>